<commit_message>
fixed a type, maybe?
</commit_message>
<xml_diff>
--- a/comp3804/A2.docx
+++ b/comp3804/A2.docx
@@ -422,27 +422,8 @@
                 <w:rFonts w:ascii="Segoe UI Light" w:hAnsi="Segoe UI Light" w:cs="Segoe UI Light"/>
                 <w:sz w:val="24"/>
                 <w:szCs w:val="24"/>
-                <w:vertAlign w:val="subscript"/>
-              </w:rPr>
-              <w:t>ni</w:t>
-            </w:r>
-            <w:r>
-              <w:rPr>
-                <w:rFonts w:ascii="Segoe UI Light" w:hAnsi="Segoe UI Light" w:cs="Segoe UI Light"/>
-                <w:sz w:val="24"/>
-                <w:szCs w:val="24"/>
-                <w:vertAlign w:val="subscript"/>
-              </w:rPr>
-              <w:t>2</w:t>
-            </w:r>
-            <w:r>
-              <w:rPr>
-                <w:rFonts w:ascii="Segoe UI Light" w:hAnsi="Segoe UI Light" w:cs="Segoe UI Light"/>
-                <w:sz w:val="24"/>
-                <w:szCs w:val="24"/>
-                <w:vertAlign w:val="subscript"/>
-              </w:rPr>
-              <w:t>l</w:t>
+              </w:rPr>
+              <w:t>nil</w:t>
             </w:r>
           </w:p>
         </w:tc>
@@ -540,6 +521,8 @@
               </w:rPr>
               <w:t>/nil</w:t>
             </w:r>
+            <w:bookmarkStart w:id="0" w:name="_GoBack"/>
+            <w:bookmarkEnd w:id="0"/>
           </w:p>
         </w:tc>
       </w:tr>
@@ -6152,8 +6135,6 @@
         </w:rPr>
         <w:t>:</w:t>
       </w:r>
-      <w:bookmarkStart w:id="0" w:name="_GoBack"/>
-      <w:bookmarkEnd w:id="0"/>
     </w:p>
     <w:p>
       <w:pPr>
@@ -6301,15 +6282,7 @@
           <w:sz w:val="24"/>
           <w:szCs w:val="24"/>
         </w:rPr>
-        <w:t>Segments of size</w:t>
-      </w:r>
-      <w:r>
-        <w:rPr>
-          <w:rFonts w:ascii="Segoe UI Light" w:hAnsi="Segoe UI Light" w:cs="Segoe UI Light"/>
-          <w:sz w:val="24"/>
-          <w:szCs w:val="24"/>
-        </w:rPr>
-        <w:t xml:space="preserve"> 2, 2, 2 and 2 --&gt; </w:t>
+        <w:t xml:space="preserve">Segments of size 2, 2, 2 and 2 --&gt; </w:t>
       </w:r>
       <w:r>
         <w:rPr>
@@ -8691,7 +8664,7 @@
 </file>
 
 <file path=customXml/itemProps1.xml><?xml version="1.0" encoding="utf-8"?>
-<ds:datastoreItem xmlns:ds="http://schemas.openxmlformats.org/officeDocument/2006/customXml" ds:itemID="{AF43D4EA-8B9E-4418-92D3-C930B4105F58}">
+<ds:datastoreItem xmlns:ds="http://schemas.openxmlformats.org/officeDocument/2006/customXml" ds:itemID="{B2B5F228-DEB8-4481-9A11-222A8A020C46}">
   <ds:schemaRefs>
     <ds:schemaRef ds:uri="http://schemas.openxmlformats.org/officeDocument/2006/bibliography"/>
   </ds:schemaRefs>

</xml_diff>